<commit_message>
Start of data collection about photocatalytic properties of layered perovskites
</commit_message>
<xml_diff>
--- a/Text/ВКР Давыдов Никита Анатольевич.docx
+++ b/Text/ВКР Давыдов Никита Анатольевич.docx
@@ -782,6 +782,8 @@
             </w:rPr>
             <w:t>Оглавление</w:t>
           </w:r>
+          <w:bookmarkStart w:id="0" w:name="_GoBack"/>
+          <w:bookmarkEnd w:id="0"/>
         </w:p>
         <w:p>
           <w:pPr>
@@ -820,7 +822,7 @@
             </w:rPr>
             <w:fldChar w:fldCharType="separate"/>
           </w:r>
-          <w:hyperlink w:anchor="_Toc213954060" w:history="1">
+          <w:hyperlink w:anchor="_Toc214371022" w:history="1">
             <w:r>
               <w:rPr>
                 <w:rStyle w:val="af9"/>
@@ -862,7 +864,7 @@
                 <w:noProof/>
                 <w:webHidden/>
               </w:rPr>
-              <w:instrText xml:space="preserve"> PAGEREF _Toc213954060 \h </w:instrText>
+              <w:instrText xml:space="preserve"> PAGEREF _Toc214371022 \h </w:instrText>
             </w:r>
             <w:r>
               <w:rPr>
@@ -906,7 +908,7 @@
               <w:lang w:eastAsia="ru-RU"/>
             </w:rPr>
           </w:pPr>
-          <w:hyperlink w:anchor="_Toc213954061" w:history="1">
+          <w:hyperlink w:anchor="_Toc214371023" w:history="1">
             <w:r>
               <w:rPr>
                 <w:rStyle w:val="af9"/>
@@ -949,7 +951,7 @@
                 <w:noProof/>
                 <w:webHidden/>
               </w:rPr>
-              <w:instrText xml:space="preserve"> PAGEREF _Toc213954061 \h </w:instrText>
+              <w:instrText xml:space="preserve"> PAGEREF _Toc214371023 \h </w:instrText>
             </w:r>
             <w:r>
               <w:rPr>
@@ -969,7 +971,7 @@
                 <w:noProof/>
                 <w:webHidden/>
               </w:rPr>
-              <w:t>5</w:t>
+              <w:t>6</w:t>
             </w:r>
             <w:r>
               <w:rPr>
@@ -993,7 +995,7 @@
               <w:lang w:eastAsia="ru-RU"/>
             </w:rPr>
           </w:pPr>
-          <w:hyperlink w:anchor="_Toc213954062" w:history="1">
+          <w:hyperlink w:anchor="_Toc214371024" w:history="1">
             <w:r>
               <w:rPr>
                 <w:rStyle w:val="af9"/>
@@ -1035,7 +1037,7 @@
                 <w:noProof/>
                 <w:webHidden/>
               </w:rPr>
-              <w:instrText xml:space="preserve"> PAGEREF _Toc213954062 \h </w:instrText>
+              <w:instrText xml:space="preserve"> PAGEREF _Toc214371024 \h </w:instrText>
             </w:r>
             <w:r>
               <w:rPr>
@@ -1055,7 +1057,7 @@
                 <w:noProof/>
                 <w:webHidden/>
               </w:rPr>
-              <w:t>5</w:t>
+              <w:t>6</w:t>
             </w:r>
             <w:r>
               <w:rPr>
@@ -1079,7 +1081,7 @@
               <w:lang w:eastAsia="ru-RU"/>
             </w:rPr>
           </w:pPr>
-          <w:hyperlink w:anchor="_Toc213954063" w:history="1">
+          <w:hyperlink w:anchor="_Toc214371025" w:history="1">
             <w:r>
               <w:rPr>
                 <w:rStyle w:val="af9"/>
@@ -1100,7 +1102,7 @@
                 <w:rStyle w:val="af9"/>
                 <w:noProof/>
               </w:rPr>
-              <w:t>Генеративные модели ИИ</w:t>
+              <w:t>Генеративные модели ИИ для дизайна новых фотокатализаторов</w:t>
             </w:r>
             <w:r>
               <w:rPr>
@@ -1121,7 +1123,7 @@
                 <w:noProof/>
                 <w:webHidden/>
               </w:rPr>
-              <w:instrText xml:space="preserve"> PAGEREF _Toc213954063 \h </w:instrText>
+              <w:instrText xml:space="preserve"> PAGEREF _Toc214371025 \h </w:instrText>
             </w:r>
             <w:r>
               <w:rPr>
@@ -1141,7 +1143,7 @@
                 <w:noProof/>
                 <w:webHidden/>
               </w:rPr>
-              <w:t>7</w:t>
+              <w:t>10</w:t>
             </w:r>
             <w:r>
               <w:rPr>
@@ -1165,7 +1167,7 @@
               <w:lang w:eastAsia="ru-RU"/>
             </w:rPr>
           </w:pPr>
-          <w:hyperlink w:anchor="_Toc213954064" w:history="1">
+          <w:hyperlink w:anchor="_Toc214371026" w:history="1">
             <w:r>
               <w:rPr>
                 <w:rStyle w:val="af9"/>
@@ -1207,7 +1209,7 @@
                 <w:noProof/>
                 <w:webHidden/>
               </w:rPr>
-              <w:instrText xml:space="preserve"> PAGEREF _Toc213954064 \h </w:instrText>
+              <w:instrText xml:space="preserve"> PAGEREF _Toc214371026 \h </w:instrText>
             </w:r>
             <w:r>
               <w:rPr>
@@ -1227,7 +1229,93 @@
                 <w:noProof/>
                 <w:webHidden/>
               </w:rPr>
-              <w:t>7</w:t>
+              <w:t>13</w:t>
+            </w:r>
+            <w:r>
+              <w:rPr>
+                <w:noProof/>
+                <w:webHidden/>
+              </w:rPr>
+              <w:fldChar w:fldCharType="end"/>
+            </w:r>
+          </w:hyperlink>
+        </w:p>
+        <w:p>
+          <w:pPr>
+            <w:pStyle w:val="24"/>
+            <w:tabs>
+              <w:tab w:val="left" w:pos="880"/>
+              <w:tab w:val="right" w:leader="dot" w:pos="9628"/>
+            </w:tabs>
+            <w:rPr>
+              <w:rFonts w:eastAsiaTheme="minorEastAsia"/>
+              <w:noProof/>
+              <w:lang w:eastAsia="ru-RU"/>
+            </w:rPr>
+          </w:pPr>
+          <w:hyperlink w:anchor="_Toc214371027" w:history="1">
+            <w:r>
+              <w:rPr>
+                <w:rStyle w:val="af9"/>
+                <w:noProof/>
+              </w:rPr>
+              <w:t>2.4</w:t>
+            </w:r>
+            <w:r>
+              <w:rPr>
+                <w:rFonts w:eastAsiaTheme="minorEastAsia"/>
+                <w:noProof/>
+                <w:lang w:eastAsia="ru-RU"/>
+              </w:rPr>
+              <w:tab/>
+            </w:r>
+            <w:r>
+              <w:rPr>
+                <w:rStyle w:val="af9"/>
+                <w:noProof/>
+              </w:rPr>
+              <w:t>Выводы по результатам обзора литературы</w:t>
+            </w:r>
+            <w:r>
+              <w:rPr>
+                <w:noProof/>
+                <w:webHidden/>
+              </w:rPr>
+              <w:tab/>
+            </w:r>
+            <w:r>
+              <w:rPr>
+                <w:noProof/>
+                <w:webHidden/>
+              </w:rPr>
+              <w:fldChar w:fldCharType="begin"/>
+            </w:r>
+            <w:r>
+              <w:rPr>
+                <w:noProof/>
+                <w:webHidden/>
+              </w:rPr>
+              <w:instrText xml:space="preserve"> PAGEREF _Toc214371027 \h </w:instrText>
+            </w:r>
+            <w:r>
+              <w:rPr>
+                <w:noProof/>
+                <w:webHidden/>
+              </w:rPr>
+            </w:r>
+            <w:r>
+              <w:rPr>
+                <w:noProof/>
+                <w:webHidden/>
+              </w:rPr>
+              <w:fldChar w:fldCharType="separate"/>
+            </w:r>
+            <w:r>
+              <w:rPr>
+                <w:noProof/>
+                <w:webHidden/>
+              </w:rPr>
+              <w:t>15</w:t>
             </w:r>
             <w:r>
               <w:rPr>
@@ -1251,7 +1339,7 @@
               <w:lang w:eastAsia="ru-RU"/>
             </w:rPr>
           </w:pPr>
-          <w:hyperlink w:anchor="_Toc213954065" w:history="1">
+          <w:hyperlink w:anchor="_Toc214371028" w:history="1">
             <w:r>
               <w:rPr>
                 <w:rStyle w:val="af9"/>
@@ -1293,7 +1381,7 @@
                 <w:noProof/>
                 <w:webHidden/>
               </w:rPr>
-              <w:instrText xml:space="preserve"> PAGEREF _Toc213954065 \h </w:instrText>
+              <w:instrText xml:space="preserve"> PAGEREF _Toc214371028 \h </w:instrText>
             </w:r>
             <w:r>
               <w:rPr>
@@ -1313,7 +1401,7 @@
                 <w:noProof/>
                 <w:webHidden/>
               </w:rPr>
-              <w:t>8</w:t>
+              <w:t>16</w:t>
             </w:r>
             <w:r>
               <w:rPr>
@@ -1337,7 +1425,7 @@
               <w:lang w:eastAsia="ru-RU"/>
             </w:rPr>
           </w:pPr>
-          <w:hyperlink w:anchor="_Toc213954066" w:history="1">
+          <w:hyperlink w:anchor="_Toc214371029" w:history="1">
             <w:r>
               <w:rPr>
                 <w:rStyle w:val="af9"/>
@@ -1380,7 +1468,7 @@
                 <w:noProof/>
                 <w:webHidden/>
               </w:rPr>
-              <w:instrText xml:space="preserve"> PAGEREF _Toc213954066 \h </w:instrText>
+              <w:instrText xml:space="preserve"> PAGEREF _Toc214371029 \h </w:instrText>
             </w:r>
             <w:r>
               <w:rPr>
@@ -1400,7 +1488,7 @@
                 <w:noProof/>
                 <w:webHidden/>
               </w:rPr>
-              <w:t>9</w:t>
+              <w:t>17</w:t>
             </w:r>
             <w:r>
               <w:rPr>
@@ -1424,7 +1512,7 @@
               <w:lang w:eastAsia="ru-RU"/>
             </w:rPr>
           </w:pPr>
-          <w:hyperlink w:anchor="_Toc213954067" w:history="1">
+          <w:hyperlink w:anchor="_Toc214371030" w:history="1">
             <w:r>
               <w:rPr>
                 <w:rStyle w:val="af9"/>
@@ -1466,7 +1554,7 @@
                 <w:noProof/>
                 <w:webHidden/>
               </w:rPr>
-              <w:instrText xml:space="preserve"> PAGEREF _Toc213954067 \h </w:instrText>
+              <w:instrText xml:space="preserve"> PAGEREF _Toc214371030 \h </w:instrText>
             </w:r>
             <w:r>
               <w:rPr>
@@ -1486,7 +1574,7 @@
                 <w:noProof/>
                 <w:webHidden/>
               </w:rPr>
-              <w:t>10</w:t>
+              <w:t>18</w:t>
             </w:r>
             <w:r>
               <w:rPr>
@@ -1510,7 +1598,7 @@
               <w:lang w:eastAsia="ru-RU"/>
             </w:rPr>
           </w:pPr>
-          <w:hyperlink w:anchor="_Toc213954068" w:history="1">
+          <w:hyperlink w:anchor="_Toc214371031" w:history="1">
             <w:r>
               <w:rPr>
                 <w:rStyle w:val="af9"/>
@@ -1552,7 +1640,7 @@
                 <w:noProof/>
                 <w:webHidden/>
               </w:rPr>
-              <w:instrText xml:space="preserve"> PAGEREF _Toc213954068 \h </w:instrText>
+              <w:instrText xml:space="preserve"> PAGEREF _Toc214371031 \h </w:instrText>
             </w:r>
             <w:r>
               <w:rPr>
@@ -1572,7 +1660,7 @@
                 <w:noProof/>
                 <w:webHidden/>
               </w:rPr>
-              <w:t>11</w:t>
+              <w:t>19</w:t>
             </w:r>
             <w:r>
               <w:rPr>
@@ -1596,7 +1684,7 @@
               <w:lang w:eastAsia="ru-RU"/>
             </w:rPr>
           </w:pPr>
-          <w:hyperlink w:anchor="_Toc213954069" w:history="1">
+          <w:hyperlink w:anchor="_Toc214371032" w:history="1">
             <w:r>
               <w:rPr>
                 <w:rStyle w:val="af9"/>
@@ -1638,7 +1726,7 @@
                 <w:noProof/>
                 <w:webHidden/>
               </w:rPr>
-              <w:instrText xml:space="preserve"> PAGEREF _Toc213954069 \h </w:instrText>
+              <w:instrText xml:space="preserve"> PAGEREF _Toc214371032 \h </w:instrText>
             </w:r>
             <w:r>
               <w:rPr>
@@ -1658,7 +1746,7 @@
                 <w:noProof/>
                 <w:webHidden/>
               </w:rPr>
-              <w:t>12</w:t>
+              <w:t>20</w:t>
             </w:r>
             <w:r>
               <w:rPr>
@@ -1702,12 +1790,12 @@
       <w:pPr>
         <w:pStyle w:val="1"/>
       </w:pPr>
-      <w:bookmarkStart w:id="0" w:name="_Toc213954060"/>
+      <w:bookmarkStart w:id="1" w:name="_Toc214371022"/>
       <w:r>
         <w:lastRenderedPageBreak/>
         <w:t>Введение</w:t>
       </w:r>
-      <w:bookmarkEnd w:id="0"/>
+      <w:bookmarkEnd w:id="1"/>
     </w:p>
     <w:p>
       <w:pPr>
@@ -2069,7 +2157,7 @@
           <w:lang w:val="en-US"/>
         </w:rPr>
       </w:pPr>
-      <w:bookmarkStart w:id="1" w:name="_Toc213954061"/>
+      <w:bookmarkStart w:id="2" w:name="_Toc214371023"/>
       <w:r>
         <w:rPr>
           <w:szCs w:val="26"/>
@@ -2077,17 +2165,17 @@
         <w:lastRenderedPageBreak/>
         <w:t>Обзор литературы</w:t>
       </w:r>
-      <w:bookmarkEnd w:id="1"/>
+      <w:bookmarkEnd w:id="2"/>
     </w:p>
     <w:p>
       <w:pPr>
         <w:pStyle w:val="2"/>
       </w:pPr>
-      <w:bookmarkStart w:id="2" w:name="_Toc213954062"/>
+      <w:bookmarkStart w:id="3" w:name="_Toc214371024"/>
       <w:r>
         <w:t>Регрессионные модели ИИ для предсказания ширины запрещенной зоны перовскитов</w:t>
       </w:r>
-      <w:bookmarkEnd w:id="2"/>
+      <w:bookmarkEnd w:id="3"/>
     </w:p>
     <w:p>
       <w:pPr>
@@ -2333,7 +2421,7 @@
           <w:rStyle w:val="aff"/>
         </w:rPr>
       </w:pPr>
-      <w:bookmarkStart w:id="3" w:name="_Ref213957859"/>
+      <w:bookmarkStart w:id="4" w:name="_Ref213957859"/>
       <w:r>
         <w:rPr>
           <w:rStyle w:val="aff"/>
@@ -2371,7 +2459,7 @@
         </w:rPr>
         <w:fldChar w:fldCharType="end"/>
       </w:r>
-      <w:bookmarkEnd w:id="3"/>
+      <w:bookmarkEnd w:id="4"/>
       <w:r>
         <w:rPr>
           <w:rStyle w:val="aff"/>
@@ -4063,29 +4151,19 @@
         <w:pStyle w:val="afe"/>
         <w:jc w:val="center"/>
       </w:pPr>
-      <w:bookmarkStart w:id="4" w:name="_Ref213957840"/>
+      <w:bookmarkStart w:id="5" w:name="_Ref213957840"/>
       <w:r>
         <w:t xml:space="preserve">Рисунок </w:t>
       </w:r>
-      <w:r>
-        <w:fldChar w:fldCharType="begin"/>
-      </w:r>
-      <w:r>
-        <w:instrText xml:space="preserve"> SEQ Рисунок \* ARABIC </w:instrText>
-      </w:r>
-      <w:r>
-        <w:fldChar w:fldCharType="separate"/>
-      </w:r>
-      <w:r>
-        <w:rPr>
-          <w:noProof/>
-        </w:rPr>
-        <w:t>2</w:t>
-      </w:r>
-      <w:r>
-        <w:fldChar w:fldCharType="end"/>
-      </w:r>
-      <w:bookmarkEnd w:id="4"/>
+      <w:fldSimple w:instr=" SEQ Рисунок \* ARABIC ">
+        <w:r>
+          <w:rPr>
+            <w:noProof/>
+          </w:rPr>
+          <w:t>2</w:t>
+        </w:r>
+      </w:fldSimple>
+      <w:bookmarkEnd w:id="5"/>
       <w:r>
         <w:t>. Схема архитектуры модели глубокого обучения, используемой в работе (</w:t>
       </w:r>
@@ -4699,20 +4777,20 @@
           <w:szCs w:val="26"/>
         </w:rPr>
       </w:pPr>
-      <w:bookmarkStart w:id="5" w:name="_Toc213954063"/>
+      <w:bookmarkStart w:id="6" w:name="_Toc214371025"/>
       <w:r>
         <w:rPr>
           <w:szCs w:val="26"/>
         </w:rPr>
         <w:t>Генеративные модели ИИ</w:t>
       </w:r>
-      <w:bookmarkEnd w:id="5"/>
       <w:r>
         <w:rPr>
           <w:szCs w:val="26"/>
         </w:rPr>
         <w:t xml:space="preserve"> для дизайна новых фотокатализаторов</w:t>
       </w:r>
+      <w:bookmarkEnd w:id="6"/>
     </w:p>
     <w:p>
       <w:pPr>
@@ -5000,6 +5078,10 @@
         <w:jc w:val="center"/>
       </w:pPr>
       <w:r>
+        <w:rPr>
+          <w:noProof/>
+          <w:lang w:eastAsia="ru-RU"/>
+        </w:rPr>
         <w:lastRenderedPageBreak/>
         <w:drawing>
           <wp:inline distT="0" distB="0" distL="0" distR="0" wp14:anchorId="3D263969" wp14:editId="5F174F8C">
@@ -5043,29 +5125,19 @@
         <w:pStyle w:val="afe"/>
         <w:jc w:val="center"/>
       </w:pPr>
-      <w:bookmarkStart w:id="6" w:name="_Ref214015548"/>
+      <w:bookmarkStart w:id="7" w:name="_Ref214015548"/>
       <w:r>
         <w:t xml:space="preserve">Рисунок </w:t>
       </w:r>
-      <w:r>
-        <w:fldChar w:fldCharType="begin"/>
-      </w:r>
-      <w:r>
-        <w:instrText xml:space="preserve"> SEQ Рисунок \* ARABIC </w:instrText>
-      </w:r>
-      <w:r>
-        <w:fldChar w:fldCharType="separate"/>
-      </w:r>
-      <w:r>
-        <w:rPr>
-          <w:noProof/>
-        </w:rPr>
-        <w:t>3</w:t>
-      </w:r>
-      <w:r>
-        <w:fldChar w:fldCharType="end"/>
-      </w:r>
-      <w:bookmarkEnd w:id="6"/>
+      <w:fldSimple w:instr=" SEQ Рисунок \* ARABIC ">
+        <w:r>
+          <w:rPr>
+            <w:noProof/>
+          </w:rPr>
+          <w:t>3</w:t>
+        </w:r>
+      </w:fldSimple>
+      <w:bookmarkEnd w:id="7"/>
       <w:r>
         <w:t xml:space="preserve">. Архитектура модели </w:t>
       </w:r>
@@ -5099,9 +5171,6 @@
     <w:p>
       <w:pPr>
         <w:pStyle w:val="afe"/>
-        <w:rPr>
-          <w:lang w:val="en-US"/>
-        </w:rPr>
       </w:pPr>
       <w:r>
         <w:t>Данная модель была обучена на более чем 280 тыс. образцов из базы данных «</w:t>
@@ -5252,6 +5321,10 @@
         <w:keepNext/>
       </w:pPr>
       <w:r>
+        <w:rPr>
+          <w:noProof/>
+          <w:lang w:eastAsia="ru-RU"/>
+        </w:rPr>
         <w:lastRenderedPageBreak/>
         <w:drawing>
           <wp:inline distT="0" distB="0" distL="0" distR="0" wp14:anchorId="4056FBB4" wp14:editId="622E2894">
@@ -5298,24 +5371,14 @@
       <w:r>
         <w:t xml:space="preserve">Рисунок </w:t>
       </w:r>
-      <w:r>
-        <w:fldChar w:fldCharType="begin"/>
-      </w:r>
-      <w:r>
-        <w:instrText xml:space="preserve"> SEQ Рисунок \* ARABIC </w:instrText>
-      </w:r>
-      <w:r>
-        <w:fldChar w:fldCharType="separate"/>
-      </w:r>
-      <w:r>
-        <w:rPr>
-          <w:noProof/>
-        </w:rPr>
-        <w:t>4</w:t>
-      </w:r>
-      <w:r>
-        <w:fldChar w:fldCharType="end"/>
-      </w:r>
+      <w:fldSimple w:instr=" SEQ Рисунок \* ARABIC ">
+        <w:r>
+          <w:rPr>
+            <w:noProof/>
+          </w:rPr>
+          <w:t>4</w:t>
+        </w:r>
+      </w:fldSimple>
       <w:r>
         <w:t>. Схема архитектуры генеративной модели</w:t>
       </w:r>
@@ -5331,10 +5394,7 @@
       </w:r>
       <w:proofErr w:type="spellEnd"/>
       <w:r>
-        <w:t xml:space="preserve">, описанной в работе </w:t>
-      </w:r>
-      <w:r>
-        <w:t>(</w:t>
+        <w:t>, описанной в работе (</w:t>
       </w:r>
       <w:hyperlink r:id="rId30" w:history="1">
         <w:r>
@@ -5373,9 +5433,6 @@
     <w:p>
       <w:pPr>
         <w:pStyle w:val="afe"/>
-        <w:rPr>
-          <w:lang w:val="en-US"/>
-        </w:rPr>
       </w:pPr>
       <w:r>
         <w:t xml:space="preserve">Что касается результатов условной генерации, то в этом случае ошибка тоже довольно значительная. Так при генерации кристаллов с заданной энергией образования в 1, 2, 3, 4 эВ/атом расхождения с </w:t>
@@ -5428,9 +5485,6 @@
     <w:p>
       <w:pPr>
         <w:pStyle w:val="afe"/>
-        <w:rPr>
-          <w:lang w:val="en-US"/>
-        </w:rPr>
       </w:pPr>
       <w:r>
         <w:t>В статье (</w:t>
@@ -5737,7 +5791,7 @@
       <w:pPr>
         <w:pStyle w:val="2"/>
       </w:pPr>
-      <w:bookmarkStart w:id="7" w:name="_Toc213954064"/>
+      <w:bookmarkStart w:id="8" w:name="_Toc214371026"/>
       <w:r>
         <w:t xml:space="preserve">Регрессионные модели ИИ для предсказания </w:t>
       </w:r>
@@ -5749,7 +5803,7 @@
       <w:r>
         <w:t xml:space="preserve"> активности</w:t>
       </w:r>
-      <w:bookmarkEnd w:id="7"/>
+      <w:bookmarkEnd w:id="8"/>
     </w:p>
     <w:p>
       <w:pPr>
@@ -6170,9 +6224,6 @@
     <w:p>
       <w:pPr>
         <w:pStyle w:val="afe"/>
-        <w:rPr>
-          <w:lang w:val="en-US"/>
-        </w:rPr>
       </w:pPr>
       <w:proofErr w:type="gramStart"/>
       <w:r>
@@ -6493,9 +6544,11 @@
       <w:pPr>
         <w:pStyle w:val="2"/>
       </w:pPr>
+      <w:bookmarkStart w:id="9" w:name="_Toc214371027"/>
       <w:r>
         <w:t>Выводы по результатам обзора литературы</w:t>
       </w:r>
+      <w:bookmarkEnd w:id="9"/>
     </w:p>
     <w:p>
       <w:pPr>
@@ -6720,110 +6773,65 @@
       <w:pPr>
         <w:pStyle w:val="1"/>
       </w:pPr>
-      <w:bookmarkStart w:id="8" w:name="_Toc213954065"/>
-      <w:bookmarkStart w:id="9" w:name="_GoBack"/>
-      <w:bookmarkEnd w:id="9"/>
+      <w:bookmarkStart w:id="10" w:name="_Toc214371028"/>
       <w:r>
         <w:t>Теоретическая</w:t>
       </w:r>
       <w:r>
         <w:t xml:space="preserve"> часть</w:t>
-      </w:r>
-      <w:bookmarkEnd w:id="8"/>
-    </w:p>
-    <w:p>
-      <w:pPr>
-        <w:pStyle w:val="afe"/>
-      </w:pPr>
-      <w:r>
-        <w:br w:type="page"/>
-      </w:r>
-    </w:p>
-    <w:p>
-      <w:pPr>
-        <w:pStyle w:val="1"/>
-        <w:rPr>
-          <w:lang w:val="en-US"/>
-        </w:rPr>
-      </w:pPr>
-      <w:bookmarkStart w:id="10" w:name="_Toc213954066"/>
-      <w:r>
-        <w:lastRenderedPageBreak/>
-        <w:t>Обсуждение результатов</w:t>
       </w:r>
       <w:bookmarkEnd w:id="10"/>
     </w:p>
     <w:p>
       <w:pPr>
         <w:pStyle w:val="afe"/>
-        <w:jc w:val="center"/>
-      </w:pPr>
+      </w:pPr>
+      <w:r>
+        <w:br w:type="page"/>
+      </w:r>
     </w:p>
     <w:p>
       <w:pPr>
-        <w:pStyle w:val="afe"/>
-        <w:jc w:val="center"/>
-      </w:pPr>
-      <w:r>
-        <w:br w:type="page"/>
-      </w:r>
-    </w:p>
-    <w:p>
-      <w:pPr>
-        <w:pStyle w:val="afe"/>
-        <w:jc w:val="center"/>
-      </w:pPr>
-    </w:p>
-    <w:p>
-      <w:pPr>
         <w:pStyle w:val="1"/>
-      </w:pPr>
-      <w:bookmarkStart w:id="11" w:name="_Toc213954067"/>
-      <w:r>
-        <w:t>Заключение</w:t>
+        <w:rPr>
+          <w:lang w:val="en-US"/>
+        </w:rPr>
+      </w:pPr>
+      <w:bookmarkStart w:id="11" w:name="_Toc214371029"/>
+      <w:r>
+        <w:lastRenderedPageBreak/>
+        <w:t>Обсуждение результатов</w:t>
       </w:r>
       <w:bookmarkEnd w:id="11"/>
     </w:p>
     <w:p>
       <w:pPr>
         <w:pStyle w:val="afe"/>
-      </w:pPr>
-      <w:r>
-        <w:t>В ходе работы мы пришли к следующим выводам:</w:t>
-      </w:r>
+        <w:jc w:val="center"/>
+      </w:pPr>
     </w:p>
     <w:p>
       <w:pPr>
         <w:pStyle w:val="afe"/>
-      </w:pPr>
-      <w:r>
-        <w:t xml:space="preserve">- </w:t>
-      </w:r>
-      <w:r>
-        <w:t>….</w:t>
-      </w:r>
-      <w:r>
-        <w:t>;</w:t>
+        <w:jc w:val="center"/>
+      </w:pPr>
+      <w:r>
+        <w:br w:type="page"/>
       </w:r>
     </w:p>
     <w:p>
       <w:pPr>
         <w:pStyle w:val="afe"/>
+        <w:jc w:val="center"/>
       </w:pPr>
     </w:p>
     <w:p>
-      <w:r>
-        <w:br w:type="page"/>
-      </w:r>
-    </w:p>
-    <w:p>
       <w:pPr>
         <w:pStyle w:val="1"/>
       </w:pPr>
-      <w:bookmarkStart w:id="12" w:name="_Toc213954068"/>
-      <w:r>
-        <w:lastRenderedPageBreak/>
-        <w:t>Благодарности</w:t>
+      <w:bookmarkStart w:id="12" w:name="_Toc214371030"/>
+      <w:r>
+        <w:t>Заключение</w:t>
       </w:r>
       <w:bookmarkEnd w:id="12"/>
     </w:p>
@@ -6832,14 +6840,57 @@
         <w:pStyle w:val="afe"/>
       </w:pPr>
       <w:r>
-        <w:br w:type="page"/>
+        <w:t>В ходе работы мы пришли к следующим выводам:</w:t>
       </w:r>
     </w:p>
     <w:p>
       <w:pPr>
+        <w:pStyle w:val="afe"/>
+      </w:pPr>
+      <w:r>
+        <w:t xml:space="preserve">- </w:t>
+      </w:r>
+      <w:r>
+        <w:t>….</w:t>
+      </w:r>
+      <w:r>
+        <w:t>;</w:t>
+      </w:r>
+    </w:p>
+    <w:p>
+      <w:pPr>
+        <w:pStyle w:val="afe"/>
+      </w:pPr>
+    </w:p>
+    <w:p>
+      <w:r>
+        <w:br w:type="page"/>
+      </w:r>
+    </w:p>
+    <w:p>
+      <w:pPr>
         <w:pStyle w:val="1"/>
       </w:pPr>
-      <w:bookmarkStart w:id="13" w:name="_Toc213954069"/>
+      <w:bookmarkStart w:id="13" w:name="_Toc214371031"/>
+      <w:r>
+        <w:lastRenderedPageBreak/>
+        <w:t>Благодарности</w:t>
+      </w:r>
+      <w:bookmarkEnd w:id="13"/>
+    </w:p>
+    <w:p>
+      <w:pPr>
+        <w:pStyle w:val="afe"/>
+      </w:pPr>
+      <w:r>
+        <w:br w:type="page"/>
+      </w:r>
+    </w:p>
+    <w:p>
+      <w:pPr>
+        <w:pStyle w:val="1"/>
+      </w:pPr>
+      <w:bookmarkStart w:id="14" w:name="_Toc214371032"/>
       <w:r>
         <w:lastRenderedPageBreak/>
         <w:t xml:space="preserve">Список </w:t>
@@ -6850,7 +6901,7 @@
       <w:r>
         <w:t>итературы</w:t>
       </w:r>
-      <w:bookmarkEnd w:id="13"/>
+      <w:bookmarkEnd w:id="14"/>
     </w:p>
     <w:p>
       <w:pPr>
@@ -6951,7 +7002,7 @@
             <w:sz w:val="26"/>
             <w:szCs w:val="26"/>
           </w:rPr>
-          <w:t>13</w:t>
+          <w:t>2</w:t>
         </w:r>
         <w:r>
           <w:rPr>
@@ -13969,7 +14020,7 @@
 </file>
 
 <file path=customXml/itemProps1.xml><?xml version="1.0" encoding="utf-8"?>
-<ds:datastoreItem xmlns:ds="http://schemas.openxmlformats.org/officeDocument/2006/customXml" ds:itemID="{67D441A0-64A1-4353-A5A8-1E8812FE585F}">
+<ds:datastoreItem xmlns:ds="http://schemas.openxmlformats.org/officeDocument/2006/customXml" ds:itemID="{C51A54DF-CF37-4E53-ABD7-7D3B69F73DFA}">
   <ds:schemaRefs>
     <ds:schemaRef ds:uri="http://schemas.openxmlformats.org/officeDocument/2006/bibliography"/>
   </ds:schemaRefs>

</xml_diff>

<commit_message>
Comments are added, renamed to Main file
</commit_message>
<xml_diff>
--- a/Text/ВКР Давыдов Никита Анатольевич.docx
+++ b/Text/ВКР Давыдов Никита Анатольевич.docx
@@ -6857,7 +6857,7 @@
         <w:rPr>
           <w:lang w:val="en-US"/>
         </w:rPr>
-        <w:t>429d48f</w:t>
+        <w:t>6d7b62f</w:t>
       </w:r>
       <w:r>
         <w:rPr>
@@ -6865,6 +6865,8 @@
         </w:rPr>
         <w:t>]</w:t>
       </w:r>
+      <w:bookmarkStart w:id="11" w:name="_GoBack"/>
+      <w:bookmarkEnd w:id="11"/>
     </w:p>
     <w:p>
       <w:pPr>
@@ -15043,8 +15045,6 @@
         </w:rPr>
         <w:t>Small dataset</w:t>
       </w:r>
-      <w:bookmarkStart w:id="11" w:name="_GoBack"/>
-      <w:bookmarkEnd w:id="11"/>
     </w:p>
     <w:p>
       <w:r>
@@ -15597,7 +15597,7 @@
             <w:sz w:val="26"/>
             <w:szCs w:val="26"/>
           </w:rPr>
-          <w:t>19</w:t>
+          <w:t>17</w:t>
         </w:r>
         <w:r>
           <w:rPr>
@@ -22731,7 +22731,7 @@
 </file>
 
 <file path=customXml/itemProps1.xml><?xml version="1.0" encoding="utf-8"?>
-<ds:datastoreItem xmlns:ds="http://schemas.openxmlformats.org/officeDocument/2006/customXml" ds:itemID="{96306B0B-D4EA-4AF8-8EC8-E233542F69C6}">
+<ds:datastoreItem xmlns:ds="http://schemas.openxmlformats.org/officeDocument/2006/customXml" ds:itemID="{C5FD448C-0457-4095-97F2-E02567C6F77D}">
   <ds:schemaRefs>
     <ds:schemaRef ds:uri="http://schemas.openxmlformats.org/officeDocument/2006/bibliography"/>
   </ds:schemaRefs>

</xml_diff>